<commit_message>
GOD TIER: Real images, Dubai location, updated project details
</commit_message>
<xml_diff>
--- a/External-Investor-Proposal-Laguna-Residence.docx
+++ b/External-Investor-Proposal-Laguna-Residence.docx
@@ -223,7 +223,7 @@
         <w:t xml:space="preserve">Location: </w:t>
       </w:r>
       <w:r>
-        <w:t>Yas Bay, Abu Dhabi – UAE</w:t>
+        <w:t>Dubai – UAE</w:t>
         <w:br/>
       </w:r>
       <w:r>
@@ -244,6 +244,46 @@
       </w:r>
       <w:r>
         <w:t>632</w:t>
+        <w:br/>
+      </w:r>
+      <w:r>
+        <w:rPr>
+          <w:b/>
+        </w:rPr>
+        <w:t xml:space="preserve">Unit Types: </w:t>
+      </w:r>
+      <w:r>
+        <w:t>Studio – 3 Bedroom</w:t>
+        <w:br/>
+      </w:r>
+      <w:r>
+        <w:rPr>
+          <w:b/>
+        </w:rPr>
+        <w:t xml:space="preserve">Size Range: </w:t>
+      </w:r>
+      <w:r>
+        <w:t>1,500 – 3,800 sqft</w:t>
+        <w:br/>
+      </w:r>
+      <w:r>
+        <w:rPr>
+          <w:b/>
+        </w:rPr>
+        <w:t xml:space="preserve">Handover: </w:t>
+      </w:r>
+      <w:r>
+        <w:t>Q4 2027</w:t>
+        <w:br/>
+      </w:r>
+      <w:r>
+        <w:rPr>
+          <w:b/>
+        </w:rPr>
+        <w:t xml:space="preserve">Payment Plan: </w:t>
+      </w:r>
+      <w:r>
+        <w:t>50/50</w:t>
       </w:r>
     </w:p>
     <w:p>
@@ -856,6 +896,30 @@
         <w:t>Nothing herein constitutes an offer or commitment until formal binding documentation is executed by the Parties.</w:t>
       </w:r>
     </w:p>
+    <w:p>
+      <w:pPr>
+        <w:pStyle w:val="Heading1"/>
+      </w:pPr>
+      <w:r>
+        <w:t>8. About One Development</w:t>
+      </w:r>
+    </w:p>
+    <w:p>
+      <w:r>
+        <w:t>ONE Development is a real estate developer dedicated to creating lifestyle-driven, future-ready destinations in high-potential markets. Each project is approached as a holistic living experience, harmonizing modern comfort standards with thoughtful planning.</w:t>
+        <w:br/>
+        <w:br/>
+      </w:r>
+      <w:r>
+        <w:rPr>
+          <w:b/>
+        </w:rPr>
+        <w:t xml:space="preserve">Portfolio Locations: </w:t>
+      </w:r>
+      <w:r>
+        <w:t>Dubai • Abu Dhabi • Ras Al Khaimah • New Cairo • Riyadh • Athens</w:t>
+      </w:r>
+    </w:p>
     <w:p/>
     <w:p>
       <w:r>
@@ -873,7 +937,7 @@
         <w:br/>
       </w:r>
       <w:r>
-        <w:t>Abu Dhabi – United Arab Emirates</w:t>
+        <w:t>Dubai – United Arab Emirates</w:t>
         <w:br/>
       </w:r>
       <w:r>

</xml_diff>